<commit_message>
modifique historia de usuario
</commit_message>
<xml_diff>
--- a/HISTORIA DE USUARIO.docx
+++ b/HISTORIA DE USUARIO.docx
@@ -444,8 +444,6 @@
       <w:r>
         <w:t>Hacer una pantalla del juego seleccionado en la cual se implemente un botón de puntaje y lo vaya actualizando de forma correcta, esta pantalla mostrará un símbolo de forma aleatoria y mostrará cuatro opciones de respuesta de las cuales sólo una será la correcta y se mostrarán también de forma aleatoria.</w:t>
       </w:r>
-      <w:bookmarkStart w:id="0" w:name="_GoBack"/>
-      <w:bookmarkEnd w:id="0"/>
     </w:p>
     <w:p>
       <w:pPr>
@@ -462,42 +460,15 @@
     </w:p>
     <w:p>
       <w:pPr>
-        <w:pStyle w:val="Prrafodelista"/>
-        <w:jc w:val="both"/>
-      </w:pPr>
-    </w:p>
-    <w:p>
-      <w:pPr>
-        <w:jc w:val="both"/>
-      </w:pPr>
-    </w:p>
-    <w:p>
-      <w:pPr>
-        <w:jc w:val="both"/>
-        <w:rPr>
-          <w:b/>
-        </w:rPr>
-      </w:pPr>
-    </w:p>
-    <w:p>
-      <w:pPr>
-        <w:jc w:val="both"/>
-        <w:rPr>
-          <w:b/>
-        </w:rPr>
-      </w:pPr>
-    </w:p>
-    <w:p>
-      <w:pPr>
-        <w:jc w:val="both"/>
-        <w:rPr>
-          <w:b/>
-        </w:rPr>
-      </w:pPr>
-      <w:r>
-        <w:rPr>
-          <w:b/>
-        </w:rPr>
+        <w:jc w:val="both"/>
+      </w:pPr>
+      <w:bookmarkStart w:id="0" w:name="_GoBack"/>
+      <w:bookmarkEnd w:id="0"/>
+      <w:r>
+        <w:rPr>
+          <w:b/>
+        </w:rPr>
+        <w:lastRenderedPageBreak/>
         <w:t>PRUEBAS</w:t>
       </w:r>
     </w:p>
@@ -594,7 +565,10 @@
         <w:jc w:val="both"/>
       </w:pPr>
       <w:r>
-        <w:t>Verificar que al seleccionar una palabra devuelva el mensaje correcto.</w:t>
+        <w:t>Verificar que al seleccionar una palab</w:t>
+      </w:r>
+      <w:r>
+        <w:t>ra devuelva el mensaje correcto</w:t>
       </w:r>
     </w:p>
     <w:p>
@@ -612,6 +586,22 @@
     </w:p>
     <w:p>
       <w:pPr>
+        <w:pStyle w:val="Prrafodelista"/>
+        <w:numPr>
+          <w:ilvl w:val="0"/>
+          <w:numId w:val="3"/>
+        </w:numPr>
+        <w:jc w:val="both"/>
+      </w:pPr>
+      <w:r>
+        <w:t xml:space="preserve">Verificar que el color, tipo de letra, tamaño, </w:t>
+      </w:r>
+      <w:r>
+        <w:t>sean adecuados para los niños.</w:t>
+      </w:r>
+    </w:p>
+    <w:p>
+      <w:pPr>
         <w:jc w:val="both"/>
       </w:pPr>
     </w:p>
@@ -646,33 +636,13 @@
           <w:rFonts w:ascii="Cambria" w:hAnsi="Cambria" w:cs="Helvetica Neue"/>
           <w:lang w:val="es-ES"/>
         </w:rPr>
-        <w:t>V</w:t>
-      </w:r>
-      <w:r>
-        <w:rPr>
-          <w:rFonts w:ascii="Cambria" w:hAnsi="Cambria" w:cs="Helvetica Neue"/>
-          <w:lang w:val="es-ES"/>
-        </w:rPr>
-        <w:t xml:space="preserve">erificar que las </w:t>
-      </w:r>
-      <w:r>
-        <w:rPr>
-          <w:rFonts w:ascii="Cambria" w:hAnsi="Cambria" w:cs="Helvetica Neue"/>
-          <w:lang w:val="es-ES"/>
-        </w:rPr>
-        <w:t xml:space="preserve">líneas especificas de código funcionen tal como se definieron, en este caso </w:t>
+        <w:t xml:space="preserve">Verificar que las líneas especificas de código funcionen tal como se definieron, en este caso </w:t>
       </w:r>
       <w:r>
         <w:rPr>
           <w:rFonts w:ascii="Cambria" w:hAnsi="Cambria"/>
         </w:rPr>
-        <w:t>que las funciones implementadas devuelvan el resultado esperado</w:t>
-      </w:r>
-      <w:r>
-        <w:rPr>
-          <w:rFonts w:ascii="Cambria" w:hAnsi="Cambria"/>
-        </w:rPr>
-        <w:t>.</w:t>
+        <w:t>que las funciones implementadas devuelvan el resultado esperado.</w:t>
       </w:r>
     </w:p>
     <w:sectPr>

</xml_diff>